<commit_message>
vault backup: 2024-09-30 21:55:00
</commit_message>
<xml_diff>
--- a/Centennial/Term 1/COMM College Communications 2/Lucas_Vandermaarel_Academic Honesty and Peer Review 1.docx
+++ b/Centennial/Term 1/COMM College Communications 2/Lucas_Vandermaarel_Academic Honesty and Peer Review 1.docx
@@ -55,23 +55,7 @@
           <w:sz w:val="24"/>
           <w:szCs w:val="24"/>
         </w:rPr>
-        <w:t xml:space="preserve">Upload this file to </w:t>
-      </w:r>
-      <w:proofErr w:type="spellStart"/>
-      <w:r>
-        <w:rPr>
-          <w:sz w:val="24"/>
-          <w:szCs w:val="24"/>
-        </w:rPr>
-        <w:t>eCentennial</w:t>
-      </w:r>
-      <w:proofErr w:type="spellEnd"/>
-      <w:r>
-        <w:rPr>
-          <w:sz w:val="24"/>
-          <w:szCs w:val="24"/>
-        </w:rPr>
-        <w:t xml:space="preserve"> &gt; Assignments &gt; Academic Honesty and Peer Feedback folder</w:t>
+        <w:t>Upload this file to eCentennial &gt; Assignments &gt; Academic Honesty and Peer Feedback folder</w:t>
       </w:r>
     </w:p>
     <w:p>
@@ -127,23 +111,7 @@
           <w:sz w:val="24"/>
           <w:szCs w:val="24"/>
         </w:rPr>
-        <w:t xml:space="preserve">For each section of the Academic Honesty and Plagiarism Policy document (4.2, 5.1 and 5.2), answer the questions listed in the Task for the Uphold Academic Honesty page in </w:t>
-      </w:r>
-      <w:proofErr w:type="spellStart"/>
-      <w:r>
-        <w:rPr>
-          <w:sz w:val="24"/>
-          <w:szCs w:val="24"/>
-        </w:rPr>
-        <w:t>eCentennial</w:t>
-      </w:r>
-      <w:proofErr w:type="spellEnd"/>
-      <w:r>
-        <w:rPr>
-          <w:sz w:val="24"/>
-          <w:szCs w:val="24"/>
-        </w:rPr>
-        <w:t>, Unit 4:</w:t>
+        <w:t>For each section of the Academic Honesty and Plagiarism Policy document (4.2, 5.1 and 5.2), answer the questions listed in the Task for the Uphold Academic Honesty page in eCentennial, Unit 4:</w:t>
       </w:r>
     </w:p>
     <w:p>
@@ -169,13 +137,7 @@
         <w:spacing w:before="240" w:line="301" w:lineRule="auto"/>
       </w:pPr>
       <w:r>
-        <w:t xml:space="preserve">As the 4.2 states, the “intentional or unintentional or improper attempt to obtain academic advantage” is a breach of academic </w:t>
-      </w:r>
-      <w:r>
-        <w:t>honesty</w:t>
-      </w:r>
-      <w:r>
-        <w:t xml:space="preserve">. </w:t>
+        <w:t xml:space="preserve">As the 4.2 states, the “intentional or unintentional or improper attempt to obtain academic advantage” is a breach of academic honesty. </w:t>
       </w:r>
       <w:r>
         <w:t xml:space="preserve">The trust </w:t>
@@ -255,15 +217,7 @@
         <w:br/>
       </w:r>
       <w:r>
-        <w:t xml:space="preserve">Utilizing programs such as </w:t>
-      </w:r>
-      <w:proofErr w:type="spellStart"/>
-      <w:r>
-        <w:t>TurnItIn</w:t>
-      </w:r>
-      <w:proofErr w:type="spellEnd"/>
-      <w:r>
-        <w:t xml:space="preserve"> </w:t>
+        <w:t xml:space="preserve">Utilizing programs such as TurnItIn </w:t>
       </w:r>
       <w:r>
         <w:t>should be used for any writing pieces as it will check for similarities between a database of papers submitted.</w:t>
@@ -566,6 +520,13 @@
         </w:rPr>
         <w:t>Peer’s Name:</w:t>
       </w:r>
+      <w:r>
+        <w:rPr>
+          <w:sz w:val="24"/>
+          <w:szCs w:val="24"/>
+        </w:rPr>
+        <w:t xml:space="preserve"> Izzet Mohamed Abidi</w:t>
+      </w:r>
     </w:p>
     <w:p>
       <w:pPr>
@@ -581,6 +542,201 @@
           <w:szCs w:val="24"/>
         </w:rPr>
         <w:t>Your Feedback:</w:t>
+      </w:r>
+      <w:r>
+        <w:rPr>
+          <w:sz w:val="24"/>
+          <w:szCs w:val="24"/>
+        </w:rPr>
+        <w:br/>
+      </w:r>
+      <w:r>
+        <w:rPr>
+          <w:sz w:val="24"/>
+          <w:szCs w:val="24"/>
+        </w:rPr>
+        <w:t>Hi Izzet,</w:t>
+      </w:r>
+    </w:p>
+    <w:p>
+      <w:pPr>
+        <w:spacing w:before="240" w:line="301" w:lineRule="auto"/>
+        <w:rPr>
+          <w:sz w:val="24"/>
+          <w:szCs w:val="24"/>
+        </w:rPr>
+      </w:pPr>
+    </w:p>
+    <w:p>
+      <w:pPr>
+        <w:spacing w:before="240" w:line="301" w:lineRule="auto"/>
+        <w:rPr>
+          <w:sz w:val="24"/>
+          <w:szCs w:val="24"/>
+        </w:rPr>
+      </w:pPr>
+      <w:r>
+        <w:rPr>
+          <w:sz w:val="24"/>
+          <w:szCs w:val="24"/>
+        </w:rPr>
+        <w:t>Overall, this was a strongly written essay. Your introduction and summary paragraphs were concise, laid out the main points very well, and offered foreshadowing into what your essay will explore deeper.</w:t>
+      </w:r>
+    </w:p>
+    <w:p>
+      <w:pPr>
+        <w:spacing w:before="240" w:line="301" w:lineRule="auto"/>
+        <w:rPr>
+          <w:sz w:val="24"/>
+          <w:szCs w:val="24"/>
+        </w:rPr>
+      </w:pPr>
+    </w:p>
+    <w:p>
+      <w:pPr>
+        <w:spacing w:before="240" w:line="301" w:lineRule="auto"/>
+        <w:rPr>
+          <w:sz w:val="24"/>
+          <w:szCs w:val="24"/>
+        </w:rPr>
+      </w:pPr>
+      <w:r>
+        <w:rPr>
+          <w:sz w:val="24"/>
+          <w:szCs w:val="24"/>
+        </w:rPr>
+        <w:t xml:space="preserve">Your essay portrays a strong understanding of Horvath's </w:t>
+      </w:r>
+      <w:r>
+        <w:rPr>
+          <w:sz w:val="24"/>
+          <w:szCs w:val="24"/>
+        </w:rPr>
+        <w:t>points but</w:t>
+      </w:r>
+      <w:r>
+        <w:rPr>
+          <w:sz w:val="24"/>
+          <w:szCs w:val="24"/>
+        </w:rPr>
+        <w:t xml:space="preserve"> offers creative critiques that go beyond the content that Horvath provided in the article. You provide examples to go along with your ideas that Horvath seemingly overlooked such as the benefits of digital flashcards and virtual reality. You have effectively challenged Horvath's stance on traditional tools being superior to digital ones in a way that logically flows from one point to the next.</w:t>
+      </w:r>
+    </w:p>
+    <w:p>
+      <w:pPr>
+        <w:spacing w:before="240" w:line="301" w:lineRule="auto"/>
+        <w:rPr>
+          <w:sz w:val="24"/>
+          <w:szCs w:val="24"/>
+        </w:rPr>
+      </w:pPr>
+    </w:p>
+    <w:p>
+      <w:pPr>
+        <w:spacing w:before="240" w:line="301" w:lineRule="auto"/>
+        <w:rPr>
+          <w:sz w:val="24"/>
+          <w:szCs w:val="24"/>
+        </w:rPr>
+      </w:pPr>
+      <w:r>
+        <w:rPr>
+          <w:sz w:val="24"/>
+          <w:szCs w:val="24"/>
+        </w:rPr>
+        <w:t xml:space="preserve">To improve your essay, you could expand on the enhancements that technology brings for collaborative learning with examples such as Google Classroom, Zoom, D2L, or other learning management systems. </w:t>
+      </w:r>
+    </w:p>
+    <w:p>
+      <w:pPr>
+        <w:spacing w:before="240" w:line="301" w:lineRule="auto"/>
+        <w:rPr>
+          <w:sz w:val="24"/>
+          <w:szCs w:val="24"/>
+        </w:rPr>
+      </w:pPr>
+    </w:p>
+    <w:p>
+      <w:pPr>
+        <w:spacing w:before="240" w:line="301" w:lineRule="auto"/>
+        <w:rPr>
+          <w:sz w:val="24"/>
+          <w:szCs w:val="24"/>
+        </w:rPr>
+      </w:pPr>
+      <w:r>
+        <w:rPr>
+          <w:sz w:val="24"/>
+          <w:szCs w:val="24"/>
+        </w:rPr>
+        <w:t xml:space="preserve">Another idea is finding other articles or pieces of evidence that can back up your ideas with data. </w:t>
+      </w:r>
+    </w:p>
+    <w:p>
+      <w:pPr>
+        <w:spacing w:before="240" w:line="301" w:lineRule="auto"/>
+        <w:rPr>
+          <w:sz w:val="24"/>
+          <w:szCs w:val="24"/>
+        </w:rPr>
+      </w:pPr>
+    </w:p>
+    <w:p>
+      <w:pPr>
+        <w:spacing w:before="240" w:line="301" w:lineRule="auto"/>
+        <w:rPr>
+          <w:sz w:val="24"/>
+          <w:szCs w:val="24"/>
+        </w:rPr>
+      </w:pPr>
+      <w:r>
+        <w:rPr>
+          <w:sz w:val="24"/>
+          <w:szCs w:val="24"/>
+        </w:rPr>
+        <w:t>Lastly, you could reference Horvath's points directly with inline citations to give even more clarity on your responses. I don't think this is necessary considering the structure being well laid out.</w:t>
+      </w:r>
+    </w:p>
+    <w:p>
+      <w:pPr>
+        <w:spacing w:before="240" w:line="301" w:lineRule="auto"/>
+        <w:rPr>
+          <w:sz w:val="24"/>
+          <w:szCs w:val="24"/>
+        </w:rPr>
+      </w:pPr>
+    </w:p>
+    <w:p>
+      <w:pPr>
+        <w:spacing w:before="240" w:line="301" w:lineRule="auto"/>
+        <w:rPr>
+          <w:sz w:val="24"/>
+          <w:szCs w:val="24"/>
+        </w:rPr>
+      </w:pPr>
+      <w:r>
+        <w:rPr>
+          <w:sz w:val="24"/>
+          <w:szCs w:val="24"/>
+        </w:rPr>
+        <w:lastRenderedPageBreak/>
+        <w:t>Great job Izzet!</w:t>
+      </w:r>
+    </w:p>
+    <w:p>
+      <w:pPr>
+        <w:spacing w:before="240" w:line="301" w:lineRule="auto"/>
+        <w:rPr>
+          <w:sz w:val="24"/>
+          <w:szCs w:val="24"/>
+        </w:rPr>
+      </w:pPr>
+      <w:r>
+        <w:rPr>
+          <w:sz w:val="24"/>
+          <w:szCs w:val="24"/>
+        </w:rPr>
+        <w:t>- Lucas</w:t>
       </w:r>
     </w:p>
     <w:p>
@@ -611,6 +767,13 @@
         </w:rPr>
         <w:t>Peer’s Name:</w:t>
       </w:r>
+      <w:r>
+        <w:rPr>
+          <w:sz w:val="24"/>
+          <w:szCs w:val="24"/>
+        </w:rPr>
+        <w:t xml:space="preserve"> Emma Flanagan</w:t>
+      </w:r>
     </w:p>
     <w:p>
       <w:pPr>
@@ -626,6 +789,227 @@
           <w:szCs w:val="24"/>
         </w:rPr>
         <w:t xml:space="preserve">Your Feedback: </w:t>
+      </w:r>
+      <w:r>
+        <w:rPr>
+          <w:sz w:val="24"/>
+          <w:szCs w:val="24"/>
+        </w:rPr>
+        <w:br/>
+      </w:r>
+      <w:r>
+        <w:rPr>
+          <w:sz w:val="24"/>
+          <w:szCs w:val="24"/>
+        </w:rPr>
+        <w:t>Hi Emma,</w:t>
+      </w:r>
+    </w:p>
+    <w:p>
+      <w:pPr>
+        <w:spacing w:before="240" w:line="301" w:lineRule="auto"/>
+        <w:rPr>
+          <w:sz w:val="24"/>
+          <w:szCs w:val="24"/>
+        </w:rPr>
+      </w:pPr>
+    </w:p>
+    <w:p>
+      <w:pPr>
+        <w:spacing w:before="240" w:line="301" w:lineRule="auto"/>
+        <w:rPr>
+          <w:sz w:val="24"/>
+          <w:szCs w:val="24"/>
+        </w:rPr>
+      </w:pPr>
+      <w:r>
+        <w:rPr>
+          <w:sz w:val="24"/>
+          <w:szCs w:val="24"/>
+        </w:rPr>
+        <w:t>The structure of your essay is in an order that is easy to understand and read. The points in the source article are well highlighted in your essay which provide readers with a strong sense of knowledge of what is being argued by Ana and Mitchell</w:t>
+      </w:r>
+      <w:r>
+        <w:rPr>
+          <w:sz w:val="24"/>
+          <w:szCs w:val="24"/>
+        </w:rPr>
+        <w:t>.</w:t>
+      </w:r>
+    </w:p>
+    <w:p>
+      <w:pPr>
+        <w:spacing w:before="240" w:line="301" w:lineRule="auto"/>
+        <w:rPr>
+          <w:sz w:val="24"/>
+          <w:szCs w:val="24"/>
+        </w:rPr>
+      </w:pPr>
+    </w:p>
+    <w:p>
+      <w:pPr>
+        <w:spacing w:before="240" w:line="301" w:lineRule="auto"/>
+        <w:rPr>
+          <w:sz w:val="24"/>
+          <w:szCs w:val="24"/>
+        </w:rPr>
+      </w:pPr>
+      <w:r>
+        <w:rPr>
+          <w:sz w:val="24"/>
+          <w:szCs w:val="24"/>
+        </w:rPr>
+        <w:t>I believe that you should write about the fairness of the article. Did they give representation of the opposing opinion enough or did they ignore blatant arguments that could have been made to challenge their claims? You could critique the article by speaking about the positive uses of cellphones and/or technology in general.</w:t>
+      </w:r>
+    </w:p>
+    <w:p>
+      <w:pPr>
+        <w:spacing w:before="240" w:line="301" w:lineRule="auto"/>
+        <w:rPr>
+          <w:sz w:val="24"/>
+          <w:szCs w:val="24"/>
+        </w:rPr>
+      </w:pPr>
+    </w:p>
+    <w:p>
+      <w:pPr>
+        <w:spacing w:before="240" w:line="301" w:lineRule="auto"/>
+        <w:rPr>
+          <w:sz w:val="24"/>
+          <w:szCs w:val="24"/>
+        </w:rPr>
+      </w:pPr>
+      <w:r>
+        <w:rPr>
+          <w:sz w:val="24"/>
+          <w:szCs w:val="24"/>
+        </w:rPr>
+        <w:t>The authors might have also made some assumptions that you could highlight. One being that they assume that the Invisible Gorilla Experiment encapsulates all types of people. To me, this is a hard to believe that it does include every type of person especially with the rise of ADHD diagnoses where some people find that they are more proficient when switching from task to task.</w:t>
+      </w:r>
+    </w:p>
+    <w:p>
+      <w:pPr>
+        <w:spacing w:before="240" w:line="301" w:lineRule="auto"/>
+        <w:rPr>
+          <w:sz w:val="24"/>
+          <w:szCs w:val="24"/>
+        </w:rPr>
+      </w:pPr>
+    </w:p>
+    <w:p>
+      <w:pPr>
+        <w:spacing w:before="240" w:line="301" w:lineRule="auto"/>
+        <w:rPr>
+          <w:sz w:val="24"/>
+          <w:szCs w:val="24"/>
+        </w:rPr>
+      </w:pPr>
+      <w:r>
+        <w:rPr>
+          <w:sz w:val="24"/>
+          <w:szCs w:val="24"/>
+        </w:rPr>
+        <w:t>A simple way to improve your essay is by removing all general wording. For example, you state "The authors claim multitasking causes people to miss things that are right in front of them, and that online learning and consistent access to a cellphone is to blame for academic decline post COVID-19". The word "things" is a general word that can be replaced with a more specific word or string of words that will offer readers more clarity about the type of "things" you are referring to</w:t>
+      </w:r>
+      <w:r>
+        <w:rPr>
+          <w:sz w:val="24"/>
+          <w:szCs w:val="24"/>
+        </w:rPr>
+        <w:t>.</w:t>
+      </w:r>
+    </w:p>
+    <w:p>
+      <w:pPr>
+        <w:spacing w:before="240" w:line="301" w:lineRule="auto"/>
+        <w:rPr>
+          <w:sz w:val="24"/>
+          <w:szCs w:val="24"/>
+        </w:rPr>
+      </w:pPr>
+    </w:p>
+    <w:p>
+      <w:pPr>
+        <w:spacing w:before="240" w:line="301" w:lineRule="auto"/>
+        <w:rPr>
+          <w:sz w:val="24"/>
+          <w:szCs w:val="24"/>
+        </w:rPr>
+      </w:pPr>
+    </w:p>
+    <w:p>
+      <w:pPr>
+        <w:spacing w:before="240" w:line="301" w:lineRule="auto"/>
+        <w:rPr>
+          <w:sz w:val="24"/>
+          <w:szCs w:val="24"/>
+        </w:rPr>
+      </w:pPr>
+    </w:p>
+    <w:p>
+      <w:pPr>
+        <w:spacing w:before="240" w:line="301" w:lineRule="auto"/>
+        <w:rPr>
+          <w:sz w:val="24"/>
+          <w:szCs w:val="24"/>
+        </w:rPr>
+      </w:pPr>
+      <w:r>
+        <w:rPr>
+          <w:sz w:val="24"/>
+          <w:szCs w:val="24"/>
+        </w:rPr>
+        <w:t>Overall, I think your essay is well written. Expansion on your critique, specifically in regards to the fairness of the article and the assumptions that the authors may have made would provide the biggest improvement.</w:t>
+      </w:r>
+    </w:p>
+    <w:p>
+      <w:pPr>
+        <w:spacing w:before="240" w:line="301" w:lineRule="auto"/>
+        <w:rPr>
+          <w:sz w:val="24"/>
+          <w:szCs w:val="24"/>
+        </w:rPr>
+      </w:pPr>
+    </w:p>
+    <w:p>
+      <w:pPr>
+        <w:spacing w:before="240" w:line="301" w:lineRule="auto"/>
+        <w:rPr>
+          <w:sz w:val="24"/>
+          <w:szCs w:val="24"/>
+        </w:rPr>
+      </w:pPr>
+      <w:r>
+        <w:rPr>
+          <w:sz w:val="24"/>
+          <w:szCs w:val="24"/>
+        </w:rPr>
+        <w:t>Have a good one!</w:t>
+      </w:r>
+    </w:p>
+    <w:p>
+      <w:pPr>
+        <w:spacing w:before="240" w:line="301" w:lineRule="auto"/>
+        <w:rPr>
+          <w:sz w:val="24"/>
+          <w:szCs w:val="24"/>
+        </w:rPr>
+      </w:pPr>
+    </w:p>
+    <w:p>
+      <w:pPr>
+        <w:spacing w:before="240" w:line="301" w:lineRule="auto"/>
+        <w:rPr>
+          <w:sz w:val="24"/>
+          <w:szCs w:val="24"/>
+        </w:rPr>
+      </w:pPr>
+      <w:r>
+        <w:rPr>
+          <w:sz w:val="24"/>
+          <w:szCs w:val="24"/>
+        </w:rPr>
+        <w:t>- Lucas</w:t>
       </w:r>
     </w:p>
     <w:p>
@@ -1339,6 +1723,7 @@
   <w:style w:type="character" w:default="1" w:styleId="DefaultParagraphFont">
     <w:name w:val="Default Paragraph Font"/>
     <w:uiPriority w:val="1"/>
+    <w:semiHidden/>
     <w:unhideWhenUsed/>
   </w:style>
   <w:style w:type="table" w:default="1" w:styleId="TableNormal">

</xml_diff>